<commit_message>
Web Sockets, Security Report and Doxumentation update
</commit_message>
<xml_diff>
--- a/backend/Documents/Design Document.docx
+++ b/backend/Documents/Design Document.docx
@@ -155,6 +155,7 @@
                               <w:dataBinding w:prefixMappings="xmlns:ns0='http://schemas.openxmlformats.org/package/2006/metadata/core-properties' xmlns:ns1='http://purl.org/dc/elements/1.1/'" w:xpath="/ns0:coreProperties[1]/ns1:creator[1]" w:storeItemID="{6C3C8BC8-F283-45AE-878A-BAB7291924A1}"/>
                               <w:text/>
                             </w:sdtPr>
+                            <w:sdtEndPr/>
                             <w:sdtContent>
                               <w:r>
                                 <w:rPr>
@@ -437,6 +438,7 @@
                               <w:dataBinding w:prefixMappings="xmlns:ns0='http://schemas.microsoft.com/office/2006/coverPageProps'" w:xpath="/ns0:CoverPageProperties[1]/ns0:Abstract[1]" w:storeItemID="{55AF091B-3C7A-41E3-B477-F2FDAA23CFDA}"/>
                               <w:text/>
                             </w:sdtPr>
+                            <w:sdtEndPr/>
                             <w:sdtContent>
                               <w:r>
                                 <w:rPr>
@@ -799,7 +801,7 @@
                                         <w:sz w:val="32"/>
                                         <w:szCs w:val="32"/>
                                       </w:rPr>
-                                      <w:t>3</w:t>
+                                      <w:t>4</w:t>
                                     </w:r>
                                     <w:r>
                                       <w:rPr>
@@ -853,6 +855,7 @@
                             <w:dataBinding w:prefixMappings="xmlns:ns0='http://schemas.openxmlformats.org/package/2006/metadata/core-properties' xmlns:ns1='http://purl.org/dc/elements/1.1/'" w:xpath="/ns0:coreProperties[1]/ns1:title[1]" w:storeItemID="{6C3C8BC8-F283-45AE-878A-BAB7291924A1}"/>
                             <w:text/>
                           </w:sdtPr>
+                          <w:sdtEndPr/>
                           <w:sdtContent>
                             <w:p>
                               <w:pPr>
@@ -892,6 +895,7 @@
                             <w:dataBinding w:prefixMappings="xmlns:ns0='http://schemas.openxmlformats.org/package/2006/metadata/core-properties' xmlns:ns1='http://purl.org/dc/elements/1.1/'" w:xpath="/ns0:coreProperties[1]/ns1:subject[1]" w:storeItemID="{6C3C8BC8-F283-45AE-878A-BAB7291924A1}"/>
                             <w:text/>
                           </w:sdtPr>
+                          <w:sdtEndPr/>
                           <w:sdtContent>
                             <w:p>
                               <w:pPr>
@@ -921,7 +925,7 @@
                                   <w:sz w:val="32"/>
                                   <w:szCs w:val="32"/>
                                 </w:rPr>
-                                <w:t>3</w:t>
+                                <w:t>4</w:t>
                               </w:r>
                               <w:r>
                                 <w:rPr>
@@ -1017,7 +1021,7 @@
           <w:r>
             <w:fldChar w:fldCharType="separate"/>
           </w:r>
-          <w:hyperlink w:anchor="_Toc120392984" w:history="1">
+          <w:hyperlink w:anchor="_Toc122206669" w:history="1">
             <w:r>
               <w:rPr>
                 <w:rStyle w:val="Hyperlink"/>
@@ -1059,7 +1063,7 @@
                 <w:noProof/>
                 <w:webHidden/>
               </w:rPr>
-              <w:instrText xml:space="preserve"> PAGEREF _Toc120392984 \h </w:instrText>
+              <w:instrText xml:space="preserve"> PAGEREF _Toc122206669 \h </w:instrText>
             </w:r>
             <w:r>
               <w:rPr>
@@ -1102,7 +1106,7 @@
               <w:szCs w:val="22"/>
             </w:rPr>
           </w:pPr>
-          <w:hyperlink w:anchor="_Toc120392985" w:history="1">
+          <w:hyperlink w:anchor="_Toc122206670" w:history="1">
             <w:r>
               <w:rPr>
                 <w:rStyle w:val="Hyperlink"/>
@@ -1129,7 +1133,7 @@
                 <w:noProof/>
                 <w:webHidden/>
               </w:rPr>
-              <w:instrText xml:space="preserve"> PAGEREF _Toc120392985 \h </w:instrText>
+              <w:instrText xml:space="preserve"> PAGEREF _Toc122206670 \h </w:instrText>
             </w:r>
             <w:r>
               <w:rPr>
@@ -1173,7 +1177,7 @@
               <w:szCs w:val="22"/>
             </w:rPr>
           </w:pPr>
-          <w:hyperlink w:anchor="_Toc120392986" w:history="1">
+          <w:hyperlink w:anchor="_Toc122206671" w:history="1">
             <w:r>
               <w:rPr>
                 <w:rStyle w:val="Hyperlink"/>
@@ -1215,7 +1219,7 @@
                 <w:noProof/>
                 <w:webHidden/>
               </w:rPr>
-              <w:instrText xml:space="preserve"> PAGEREF _Toc120392986 \h </w:instrText>
+              <w:instrText xml:space="preserve"> PAGEREF _Toc122206671 \h </w:instrText>
             </w:r>
             <w:r>
               <w:rPr>
@@ -1259,7 +1263,7 @@
               <w:szCs w:val="22"/>
             </w:rPr>
           </w:pPr>
-          <w:hyperlink w:anchor="_Toc120392987" w:history="1">
+          <w:hyperlink w:anchor="_Toc122206672" w:history="1">
             <w:r>
               <w:rPr>
                 <w:rStyle w:val="Hyperlink"/>
@@ -1301,7 +1305,7 @@
                 <w:noProof/>
                 <w:webHidden/>
               </w:rPr>
-              <w:instrText xml:space="preserve"> PAGEREF _Toc120392987 \h </w:instrText>
+              <w:instrText xml:space="preserve"> PAGEREF _Toc122206672 \h </w:instrText>
             </w:r>
             <w:r>
               <w:rPr>
@@ -1345,7 +1349,7 @@
               <w:szCs w:val="22"/>
             </w:rPr>
           </w:pPr>
-          <w:hyperlink w:anchor="_Toc120392988" w:history="1">
+          <w:hyperlink w:anchor="_Toc122206673" w:history="1">
             <w:r>
               <w:rPr>
                 <w:rStyle w:val="Hyperlink"/>
@@ -1389,7 +1393,7 @@
                 <w:noProof/>
                 <w:webHidden/>
               </w:rPr>
-              <w:instrText xml:space="preserve"> PAGEREF _Toc120392988 \h </w:instrText>
+              <w:instrText xml:space="preserve"> PAGEREF _Toc122206673 \h </w:instrText>
             </w:r>
             <w:r>
               <w:rPr>
@@ -1432,7 +1436,7 @@
               <w:szCs w:val="22"/>
             </w:rPr>
           </w:pPr>
-          <w:hyperlink w:anchor="_Toc120392989" w:history="1">
+          <w:hyperlink w:anchor="_Toc122206674" w:history="1">
             <w:r>
               <w:rPr>
                 <w:rStyle w:val="Hyperlink"/>
@@ -1460,7 +1464,7 @@
                 <w:noProof/>
                 <w:webHidden/>
               </w:rPr>
-              <w:instrText xml:space="preserve"> PAGEREF _Toc120392989 \h </w:instrText>
+              <w:instrText xml:space="preserve"> PAGEREF _Toc122206674 \h </w:instrText>
             </w:r>
             <w:r>
               <w:rPr>
@@ -1503,7 +1507,7 @@
               <w:szCs w:val="22"/>
             </w:rPr>
           </w:pPr>
-          <w:hyperlink w:anchor="_Toc120392990" w:history="1">
+          <w:hyperlink w:anchor="_Toc122206675" w:history="1">
             <w:r>
               <w:rPr>
                 <w:rStyle w:val="Hyperlink"/>
@@ -1530,7 +1534,7 @@
                 <w:noProof/>
                 <w:webHidden/>
               </w:rPr>
-              <w:instrText xml:space="preserve"> PAGEREF _Toc120392990 \h </w:instrText>
+              <w:instrText xml:space="preserve"> PAGEREF _Toc122206675 \h </w:instrText>
             </w:r>
             <w:r>
               <w:rPr>
@@ -1573,7 +1577,7 @@
               <w:szCs w:val="22"/>
             </w:rPr>
           </w:pPr>
-          <w:hyperlink w:anchor="_Toc120392991" w:history="1">
+          <w:hyperlink w:anchor="_Toc122206676" w:history="1">
             <w:r>
               <w:rPr>
                 <w:rStyle w:val="Hyperlink"/>
@@ -1600,7 +1604,7 @@
                 <w:noProof/>
                 <w:webHidden/>
               </w:rPr>
-              <w:instrText xml:space="preserve"> PAGEREF _Toc120392991 \h </w:instrText>
+              <w:instrText xml:space="preserve"> PAGEREF _Toc122206676 \h </w:instrText>
             </w:r>
             <w:r>
               <w:rPr>
@@ -1643,7 +1647,7 @@
               <w:szCs w:val="22"/>
             </w:rPr>
           </w:pPr>
-          <w:hyperlink w:anchor="_Toc120392992" w:history="1">
+          <w:hyperlink w:anchor="_Toc122206677" w:history="1">
             <w:r>
               <w:rPr>
                 <w:rStyle w:val="Hyperlink"/>
@@ -1670,7 +1674,7 @@
                 <w:noProof/>
                 <w:webHidden/>
               </w:rPr>
-              <w:instrText xml:space="preserve"> PAGEREF _Toc120392992 \h </w:instrText>
+              <w:instrText xml:space="preserve"> PAGEREF _Toc122206677 \h </w:instrText>
             </w:r>
             <w:r>
               <w:rPr>
@@ -1713,7 +1717,7 @@
               <w:szCs w:val="22"/>
             </w:rPr>
           </w:pPr>
-          <w:hyperlink w:anchor="_Toc120392993" w:history="1">
+          <w:hyperlink w:anchor="_Toc122206678" w:history="1">
             <w:r>
               <w:rPr>
                 <w:rStyle w:val="Hyperlink"/>
@@ -1740,7 +1744,7 @@
                 <w:noProof/>
                 <w:webHidden/>
               </w:rPr>
-              <w:instrText xml:space="preserve"> PAGEREF _Toc120392993 \h </w:instrText>
+              <w:instrText xml:space="preserve"> PAGEREF _Toc122206678 \h </w:instrText>
             </w:r>
             <w:r>
               <w:rPr>
@@ -1784,7 +1788,7 @@
               <w:szCs w:val="22"/>
             </w:rPr>
           </w:pPr>
-          <w:hyperlink w:anchor="_Toc120392994" w:history="1">
+          <w:hyperlink w:anchor="_Toc122206679" w:history="1">
             <w:r>
               <w:rPr>
                 <w:rStyle w:val="Hyperlink"/>
@@ -1827,7 +1831,7 @@
                 <w:noProof/>
                 <w:webHidden/>
               </w:rPr>
-              <w:instrText xml:space="preserve"> PAGEREF _Toc120392994 \h </w:instrText>
+              <w:instrText xml:space="preserve"> PAGEREF _Toc122206679 \h </w:instrText>
             </w:r>
             <w:r>
               <w:rPr>
@@ -1848,6 +1852,92 @@
                 <w:webHidden/>
               </w:rPr>
               <w:t>8</w:t>
+            </w:r>
+            <w:r>
+              <w:rPr>
+                <w:noProof/>
+                <w:webHidden/>
+              </w:rPr>
+              <w:fldChar w:fldCharType="end"/>
+            </w:r>
+          </w:hyperlink>
+        </w:p>
+        <w:p>
+          <w:pPr>
+            <w:pStyle w:val="TOC1"/>
+            <w:tabs>
+              <w:tab w:val="left" w:pos="440"/>
+              <w:tab w:val="right" w:leader="dot" w:pos="9350"/>
+            </w:tabs>
+            <w:rPr>
+              <w:noProof/>
+              <w:sz w:val="22"/>
+              <w:szCs w:val="22"/>
+            </w:rPr>
+          </w:pPr>
+          <w:hyperlink w:anchor="_Toc122206680" w:history="1">
+            <w:r>
+              <w:rPr>
+                <w:rStyle w:val="Hyperlink"/>
+                <w:noProof/>
+              </w:rPr>
+              <w:t>5.</w:t>
+            </w:r>
+            <w:r>
+              <w:rPr>
+                <w:noProof/>
+                <w:sz w:val="22"/>
+                <w:szCs w:val="22"/>
+              </w:rPr>
+              <w:tab/>
+            </w:r>
+            <w:r>
+              <w:rPr>
+                <w:rStyle w:val="Hyperlink"/>
+                <w:noProof/>
+              </w:rPr>
+              <w:t>CI setup</w:t>
+            </w:r>
+            <w:r>
+              <w:rPr>
+                <w:noProof/>
+                <w:webHidden/>
+              </w:rPr>
+              <w:tab/>
+            </w:r>
+            <w:r>
+              <w:rPr>
+                <w:noProof/>
+                <w:webHidden/>
+              </w:rPr>
+              <w:fldChar w:fldCharType="begin"/>
+            </w:r>
+            <w:r>
+              <w:rPr>
+                <w:noProof/>
+                <w:webHidden/>
+              </w:rPr>
+              <w:instrText xml:space="preserve"> PAGEREF _Toc122206680 \h </w:instrText>
+            </w:r>
+            <w:r>
+              <w:rPr>
+                <w:noProof/>
+                <w:webHidden/>
+              </w:rPr>
+            </w:r>
+            <w:r>
+              <w:rPr>
+                <w:noProof/>
+                <w:webHidden/>
+              </w:rPr>
+              <w:fldChar w:fldCharType="separate"/>
+            </w:r>
+            <w:r>
+              <w:rPr>
+                <w:noProof/>
+                <w:webHidden/>
+              </w:rPr>
+              <w:t>9</w:t>
             </w:r>
             <w:r>
               <w:rPr>
@@ -1933,7 +2023,7 @@
           <w:szCs w:val="40"/>
         </w:rPr>
       </w:pPr>
-      <w:bookmarkStart w:id="0" w:name="_Toc120392984"/>
+      <w:bookmarkStart w:id="0" w:name="_Toc122206669"/>
       <w:r>
         <w:rPr>
           <w:sz w:val="40"/>
@@ -1947,7 +2037,7 @@
       <w:pPr>
         <w:pStyle w:val="Heading2"/>
       </w:pPr>
-      <w:bookmarkStart w:id="1" w:name="_Toc120392985"/>
+      <w:bookmarkStart w:id="1" w:name="_Toc122206670"/>
       <w:r>
         <w:t>1</w:t>
       </w:r>
@@ -1970,7 +2060,7 @@
           <w:noProof/>
         </w:rPr>
         <w:drawing>
-          <wp:inline distT="0" distB="0" distL="0" distR="0" wp14:anchorId="494AA5B9" wp14:editId="4FC48039">
+          <wp:inline distT="0" distB="0" distL="0" distR="0" wp14:anchorId="22A0E642" wp14:editId="11AE3112">
             <wp:extent cx="5607170" cy="4343161"/>
             <wp:effectExtent l="0" t="0" r="0" b="635"/>
             <wp:docPr id="1" name="Picture 1"/>
@@ -2101,7 +2191,7 @@
         <w:lastRenderedPageBreak/>
         <w:t xml:space="preserve"> </w:t>
       </w:r>
-      <w:bookmarkStart w:id="2" w:name="_Toc120392986"/>
+      <w:bookmarkStart w:id="2" w:name="_Toc122206671"/>
       <w:r>
         <w:rPr>
           <w:sz w:val="40"/>
@@ -2122,7 +2212,7 @@
           <w:noProof/>
         </w:rPr>
         <w:drawing>
-          <wp:inline distT="0" distB="0" distL="0" distR="0" wp14:anchorId="4077F8A1" wp14:editId="5589FDDF">
+          <wp:inline distT="0" distB="0" distL="0" distR="0" wp14:anchorId="629D30C4" wp14:editId="4364B601">
             <wp:extent cx="5613525" cy="4339087"/>
             <wp:effectExtent l="0" t="0" r="6350" b="4445"/>
             <wp:docPr id="2" name="Picture 2"/>
@@ -2192,7 +2282,16 @@
           <w:sz w:val="32"/>
           <w:szCs w:val="32"/>
         </w:rPr>
-        <w:t xml:space="preserve">The web app, which is being used by both types of users, is separated into two parts, front end which is made for users benefit in order to </w:t>
+        <w:t xml:space="preserve">The web app, which is being used by both types of users, is separated into two parts, front end which is made for users </w:t>
+      </w:r>
+      <w:bookmarkStart w:id="3" w:name="_GoBack"/>
+      <w:r>
+        <w:rPr>
+          <w:rFonts w:asciiTheme="majorHAnsi" w:hAnsiTheme="majorHAnsi" w:cstheme="majorHAnsi"/>
+          <w:sz w:val="32"/>
+          <w:szCs w:val="32"/>
+        </w:rPr>
+        <w:t xml:space="preserve">benefit in order to </w:t>
       </w:r>
       <w:r>
         <w:rPr>
@@ -2208,7 +2307,16 @@
           <w:sz w:val="32"/>
           <w:szCs w:val="32"/>
         </w:rPr>
-        <w:t xml:space="preserve"> with the system easily and a back end which proceeds and retrie</w:t>
+        <w:t xml:space="preserve"> with the system</w:t>
+      </w:r>
+      <w:bookmarkEnd w:id="3"/>
+      <w:r>
+        <w:rPr>
+          <w:rFonts w:asciiTheme="majorHAnsi" w:hAnsiTheme="majorHAnsi" w:cstheme="majorHAnsi"/>
+          <w:sz w:val="32"/>
+          <w:szCs w:val="32"/>
+        </w:rPr>
+        <w:t xml:space="preserve"> easily and a back end which proceeds and retrie</w:t>
       </w:r>
       <w:r>
         <w:rPr>
@@ -2260,7 +2368,25 @@
           <w:sz w:val="32"/>
           <w:szCs w:val="32"/>
         </w:rPr>
-        <w:t xml:space="preserve">front end) is based on ReactJS because it comes with helpful developer toolset, </w:t>
+        <w:t xml:space="preserve">front end) is based on </w:t>
+      </w:r>
+      <w:proofErr w:type="spellStart"/>
+      <w:r>
+        <w:rPr>
+          <w:rFonts w:asciiTheme="majorHAnsi" w:hAnsiTheme="majorHAnsi" w:cstheme="majorHAnsi"/>
+          <w:sz w:val="32"/>
+          <w:szCs w:val="32"/>
+        </w:rPr>
+        <w:t>ReactJS</w:t>
+      </w:r>
+      <w:proofErr w:type="spellEnd"/>
+      <w:r>
+        <w:rPr>
+          <w:rFonts w:asciiTheme="majorHAnsi" w:hAnsiTheme="majorHAnsi" w:cstheme="majorHAnsi"/>
+          <w:sz w:val="32"/>
+          <w:szCs w:val="32"/>
+        </w:rPr>
+        <w:t xml:space="preserve"> because it comes with helpful developer toolset, </w:t>
       </w:r>
       <w:r>
         <w:rPr>
@@ -2445,7 +2571,7 @@
         <w:lastRenderedPageBreak/>
         <w:t xml:space="preserve"> </w:t>
       </w:r>
-      <w:bookmarkStart w:id="3" w:name="_Toc120392987"/>
+      <w:bookmarkStart w:id="4" w:name="_Toc122206672"/>
       <w:r>
         <w:rPr>
           <w:sz w:val="40"/>
@@ -2460,7 +2586,7 @@
         </w:rPr>
         <w:t xml:space="preserve"> C3</w:t>
       </w:r>
-      <w:bookmarkEnd w:id="3"/>
+      <w:bookmarkEnd w:id="4"/>
     </w:p>
     <w:p>
       <w:pPr>
@@ -2473,7 +2599,7 @@
           <w:noProof/>
         </w:rPr>
         <w:drawing>
-          <wp:inline distT="0" distB="0" distL="0" distR="0" wp14:anchorId="29DD357F" wp14:editId="265A08AE">
+          <wp:inline distT="0" distB="0" distL="0" distR="0" wp14:anchorId="09A7264C" wp14:editId="6C74F498">
             <wp:extent cx="5943600" cy="4569460"/>
             <wp:effectExtent l="0" t="0" r="0" b="2540"/>
             <wp:docPr id="4" name="Picture 4"/>
@@ -2527,14 +2653,14 @@
           <w:rFonts w:cstheme="majorHAnsi"/>
         </w:rPr>
       </w:pPr>
-      <w:bookmarkStart w:id="4" w:name="_Toc120392988"/>
+      <w:bookmarkStart w:id="5" w:name="_Toc122206673"/>
       <w:r>
         <w:rPr>
           <w:rFonts w:cstheme="majorHAnsi"/>
         </w:rPr>
         <w:t>How is SOLID guaranteed?</w:t>
       </w:r>
-      <w:bookmarkEnd w:id="4"/>
+      <w:bookmarkEnd w:id="5"/>
     </w:p>
     <w:p>
       <w:pPr>
@@ -2580,7 +2706,7 @@
           <w:shd w:val="clear" w:color="auto" w:fill="FFFFFF"/>
         </w:rPr>
       </w:pPr>
-      <w:bookmarkStart w:id="5" w:name="_Toc120392989"/>
+      <w:bookmarkStart w:id="6" w:name="_Toc122206674"/>
       <w:r>
         <w:rPr>
           <w:shd w:val="clear" w:color="auto" w:fill="FFFFFF"/>
@@ -2605,7 +2731,7 @@
         </w:rPr>
         <w:t>Single-responsibility (S)</w:t>
       </w:r>
-      <w:bookmarkEnd w:id="5"/>
+      <w:bookmarkEnd w:id="6"/>
     </w:p>
     <w:p>
       <w:pPr>
@@ -2642,7 +2768,7 @@
       <w:pPr>
         <w:pStyle w:val="Heading1"/>
       </w:pPr>
-      <w:bookmarkStart w:id="6" w:name="_Toc120392990"/>
+      <w:bookmarkStart w:id="7" w:name="_Toc122206675"/>
       <w:r>
         <w:t>3</w:t>
       </w:r>
@@ -2658,7 +2784,7 @@
       <w:r>
         <w:t>Open-close principle (O)</w:t>
       </w:r>
-      <w:bookmarkEnd w:id="6"/>
+      <w:bookmarkEnd w:id="7"/>
     </w:p>
     <w:p>
       <w:pPr>
@@ -2780,7 +2906,7 @@
       <w:pPr>
         <w:pStyle w:val="Heading1"/>
       </w:pPr>
-      <w:bookmarkStart w:id="7" w:name="_Toc120392991"/>
+      <w:bookmarkStart w:id="8" w:name="_Toc122206676"/>
       <w:r>
         <w:t>3</w:t>
       </w:r>
@@ -2791,9 +2917,17 @@
         <w:t>.3</w:t>
       </w:r>
       <w:r>
-        <w:t xml:space="preserve"> Liskov substitution (L)</w:t>
-      </w:r>
-      <w:bookmarkEnd w:id="7"/>
+        <w:t xml:space="preserve"> </w:t>
+      </w:r>
+      <w:proofErr w:type="spellStart"/>
+      <w:r>
+        <w:t>Liskov</w:t>
+      </w:r>
+      <w:proofErr w:type="spellEnd"/>
+      <w:r>
+        <w:t xml:space="preserve"> substitution (L)</w:t>
+      </w:r>
+      <w:bookmarkEnd w:id="8"/>
     </w:p>
     <w:p>
       <w:pPr>
@@ -2818,7 +2952,29 @@
           <w:szCs w:val="32"/>
           <w:shd w:val="clear" w:color="auto" w:fill="FFFFFF"/>
         </w:rPr>
-        <w:t>The Liskov substitution principle (LSP) is a particular definition of a subtyping relation, called</w:t>
+        <w:t xml:space="preserve">The </w:t>
+      </w:r>
+      <w:proofErr w:type="spellStart"/>
+      <w:r>
+        <w:rPr>
+          <w:rFonts w:asciiTheme="majorHAnsi" w:hAnsiTheme="majorHAnsi" w:cstheme="majorHAnsi"/>
+          <w:color w:val="111111"/>
+          <w:sz w:val="32"/>
+          <w:szCs w:val="32"/>
+          <w:shd w:val="clear" w:color="auto" w:fill="FFFFFF"/>
+        </w:rPr>
+        <w:t>Liskov</w:t>
+      </w:r>
+      <w:proofErr w:type="spellEnd"/>
+      <w:r>
+        <w:rPr>
+          <w:rFonts w:asciiTheme="majorHAnsi" w:hAnsiTheme="majorHAnsi" w:cstheme="majorHAnsi"/>
+          <w:color w:val="111111"/>
+          <w:sz w:val="32"/>
+          <w:szCs w:val="32"/>
+          <w:shd w:val="clear" w:color="auto" w:fill="FFFFFF"/>
+        </w:rPr>
+        <w:t xml:space="preserve"> substitution principle (LSP) is a particular definition of a subtyping relation, called</w:t>
       </w:r>
       <w:r>
         <w:rPr>
@@ -2851,8 +3007,20 @@
           <w:szCs w:val="32"/>
           <w:shd w:val="clear" w:color="auto" w:fill="FFFFFF"/>
         </w:rPr>
-        <w:t>, that was initially introduced by Barbara Liskov</w:t>
-      </w:r>
+        <w:t xml:space="preserve">, that was initially introduced by Barbara </w:t>
+      </w:r>
+      <w:proofErr w:type="spellStart"/>
+      <w:r>
+        <w:rPr>
+          <w:rFonts w:asciiTheme="majorHAnsi" w:hAnsiTheme="majorHAnsi" w:cstheme="majorHAnsi"/>
+          <w:color w:val="111111"/>
+          <w:sz w:val="32"/>
+          <w:szCs w:val="32"/>
+          <w:shd w:val="clear" w:color="auto" w:fill="FFFFFF"/>
+        </w:rPr>
+        <w:t>Liskov</w:t>
+      </w:r>
+      <w:proofErr w:type="spellEnd"/>
       <w:r>
         <w:rPr>
           <w:rFonts w:asciiTheme="majorHAnsi" w:hAnsiTheme="majorHAnsi" w:cstheme="majorHAnsi"/>
@@ -2885,14 +3053,36 @@
           <w:szCs w:val="32"/>
           <w:shd w:val="clear" w:color="auto" w:fill="FFFFFF"/>
         </w:rPr>
-        <w:t>When inheritance is not applied, so is not Liskov Substitution.</w:t>
+        <w:t xml:space="preserve">When inheritance is not applied, so is not </w:t>
+      </w:r>
+      <w:proofErr w:type="spellStart"/>
+      <w:r>
+        <w:rPr>
+          <w:rFonts w:asciiTheme="majorHAnsi" w:hAnsiTheme="majorHAnsi" w:cstheme="majorHAnsi"/>
+          <w:color w:val="111111"/>
+          <w:sz w:val="32"/>
+          <w:szCs w:val="32"/>
+          <w:shd w:val="clear" w:color="auto" w:fill="FFFFFF"/>
+        </w:rPr>
+        <w:t>Liskov</w:t>
+      </w:r>
+      <w:proofErr w:type="spellEnd"/>
+      <w:r>
+        <w:rPr>
+          <w:rFonts w:asciiTheme="majorHAnsi" w:hAnsiTheme="majorHAnsi" w:cstheme="majorHAnsi"/>
+          <w:color w:val="111111"/>
+          <w:sz w:val="32"/>
+          <w:szCs w:val="32"/>
+          <w:shd w:val="clear" w:color="auto" w:fill="FFFFFF"/>
+        </w:rPr>
+        <w:t xml:space="preserve"> Substitution.</w:t>
       </w:r>
     </w:p>
     <w:p>
       <w:pPr>
         <w:pStyle w:val="Heading1"/>
       </w:pPr>
-      <w:bookmarkStart w:id="8" w:name="_Toc120392992"/>
+      <w:bookmarkStart w:id="9" w:name="_Toc122206677"/>
       <w:r>
         <w:t>3.1</w:t>
       </w:r>
@@ -2902,7 +3092,7 @@
       <w:r>
         <w:t xml:space="preserve"> Interface segregation (I)</w:t>
       </w:r>
-      <w:bookmarkEnd w:id="8"/>
+      <w:bookmarkEnd w:id="9"/>
     </w:p>
     <w:p>
       <w:pPr>
@@ -3066,7 +3256,7 @@
       <w:pPr>
         <w:pStyle w:val="Heading1"/>
       </w:pPr>
-      <w:bookmarkStart w:id="9" w:name="_Toc120392993"/>
+      <w:bookmarkStart w:id="10" w:name="_Toc122206678"/>
       <w:r>
         <w:lastRenderedPageBreak/>
         <w:t>3</w:t>
@@ -3077,7 +3267,7 @@
       <w:r>
         <w:t>Dependency inversion (D)</w:t>
       </w:r>
-      <w:bookmarkEnd w:id="9"/>
+      <w:bookmarkEnd w:id="10"/>
     </w:p>
     <w:p>
       <w:pPr>
@@ -3116,7 +3306,7 @@
           <w:shd w:val="clear" w:color="auto" w:fill="FFFFFF"/>
         </w:rPr>
         <w:drawing>
-          <wp:inline distT="0" distB="0" distL="0" distR="0" wp14:anchorId="670BAFE2" wp14:editId="4667658A">
+          <wp:inline distT="0" distB="0" distL="0" distR="0" wp14:anchorId="5DD853E4" wp14:editId="4F174897">
             <wp:extent cx="4398198" cy="3546282"/>
             <wp:effectExtent l="0" t="0" r="2540" b="0"/>
             <wp:docPr id="5" name="Picture 5"/>
@@ -3241,7 +3431,7 @@
         <w:lastRenderedPageBreak/>
         <w:t xml:space="preserve"> </w:t>
       </w:r>
-      <w:bookmarkStart w:id="10" w:name="_Toc120392994"/>
+      <w:bookmarkStart w:id="11" w:name="_Toc122206679"/>
       <w:r>
         <w:rPr>
           <w:sz w:val="40"/>
@@ -3258,7 +3448,7 @@
         </w:rPr>
         <w:t xml:space="preserve"> C4</w:t>
       </w:r>
-      <w:bookmarkEnd w:id="10"/>
+      <w:bookmarkEnd w:id="11"/>
     </w:p>
     <w:p>
       <w:pPr>
@@ -3269,7 +3459,7 @@
           <w:noProof/>
         </w:rPr>
         <w:drawing>
-          <wp:inline distT="0" distB="0" distL="0" distR="0" wp14:anchorId="5783E607" wp14:editId="519DFD79">
+          <wp:inline distT="0" distB="0" distL="0" distR="0" wp14:anchorId="4B489EDF" wp14:editId="3C03BEEF">
             <wp:extent cx="5858693" cy="7268589"/>
             <wp:effectExtent l="0" t="0" r="8890" b="8890"/>
             <wp:docPr id="7" name="Picture 7"/>
@@ -3342,10 +3532,12 @@
           <w:numId w:val="4"/>
         </w:numPr>
       </w:pPr>
+      <w:bookmarkStart w:id="12" w:name="_Toc122206680"/>
       <w:r>
         <w:lastRenderedPageBreak/>
         <w:t>CI setup</w:t>
       </w:r>
+      <w:bookmarkEnd w:id="12"/>
     </w:p>
     <w:p>
       <w:r>
@@ -3353,10 +3545,10 @@
           <w:noProof/>
         </w:rPr>
         <w:drawing>
-          <wp:inline distT="0" distB="0" distL="0" distR="0" wp14:anchorId="219BF909" wp14:editId="5397DEB0">
-            <wp:extent cx="5943600" cy="1882140"/>
-            <wp:effectExtent l="0" t="0" r="0" b="3810"/>
-            <wp:docPr id="6" name="Picture 6"/>
+          <wp:inline distT="0" distB="0" distL="0" distR="0" wp14:anchorId="016C62E0" wp14:editId="3CEC8822">
+            <wp:extent cx="5943600" cy="3984625"/>
+            <wp:effectExtent l="0" t="0" r="0" b="0"/>
+            <wp:docPr id="3" name="Picture 3"/>
             <wp:cNvGraphicFramePr>
               <a:graphicFrameLocks xmlns:a="http://schemas.openxmlformats.org/drawingml/2006/main" noChangeAspect="1"/>
             </wp:cNvGraphicFramePr>
@@ -3376,7 +3568,7 @@
                   <pic:spPr>
                     <a:xfrm>
                       <a:off x="0" y="0"/>
-                      <a:ext cx="5943600" cy="1882140"/>
+                      <a:ext cx="5943600" cy="3984625"/>
                     </a:xfrm>
                     <a:prstGeom prst="rect">
                       <a:avLst/>
@@ -3389,82 +3581,105 @@
         </w:drawing>
       </w:r>
     </w:p>
+    <w:p/>
+    <w:p/>
     <w:p>
-      <w:r>
-        <w:drawing>
-          <wp:inline distT="0" distB="0" distL="0" distR="0" wp14:anchorId="61BB83D9" wp14:editId="55EC1A4E">
-            <wp:extent cx="5943600" cy="1734820"/>
-            <wp:effectExtent l="0" t="0" r="0" b="0"/>
-            <wp:docPr id="8" name="Picture 8"/>
-            <wp:cNvGraphicFramePr>
-              <a:graphicFrameLocks xmlns:a="http://schemas.openxmlformats.org/drawingml/2006/main" noChangeAspect="1"/>
-            </wp:cNvGraphicFramePr>
-            <a:graphic xmlns:a="http://schemas.openxmlformats.org/drawingml/2006/main">
-              <a:graphicData uri="http://schemas.openxmlformats.org/drawingml/2006/picture">
-                <pic:pic xmlns:pic="http://schemas.openxmlformats.org/drawingml/2006/picture">
-                  <pic:nvPicPr>
-                    <pic:cNvPr id="1" name=""/>
-                    <pic:cNvPicPr/>
-                  </pic:nvPicPr>
-                  <pic:blipFill>
-                    <a:blip r:embed="rId19"/>
-                    <a:stretch>
-                      <a:fillRect/>
-                    </a:stretch>
-                  </pic:blipFill>
-                  <pic:spPr>
-                    <a:xfrm>
-                      <a:off x="0" y="0"/>
-                      <a:ext cx="5943600" cy="1734820"/>
-                    </a:xfrm>
-                    <a:prstGeom prst="rect">
-                      <a:avLst/>
-                    </a:prstGeom>
-                  </pic:spPr>
-                </pic:pic>
-              </a:graphicData>
-            </a:graphic>
-          </wp:inline>
-        </w:drawing>
+      <w:pPr>
+        <w:rPr>
+          <w:sz w:val="32"/>
+          <w:szCs w:val="32"/>
+        </w:rPr>
+      </w:pPr>
+      <w:r>
+        <w:rPr>
+          <w:sz w:val="32"/>
+          <w:szCs w:val="32"/>
+        </w:rPr>
+        <w:t xml:space="preserve">The front end and the back end share the same repository and when pushing the new changes to </w:t>
+      </w:r>
+      <w:proofErr w:type="spellStart"/>
+      <w:r>
+        <w:rPr>
+          <w:sz w:val="32"/>
+          <w:szCs w:val="32"/>
+        </w:rPr>
+        <w:t>GitLab</w:t>
+      </w:r>
+      <w:proofErr w:type="spellEnd"/>
+      <w:r>
+        <w:rPr>
+          <w:sz w:val="32"/>
+          <w:szCs w:val="32"/>
+        </w:rPr>
+        <w:t xml:space="preserve"> it goes automatically through the pipeline.</w:t>
       </w:r>
     </w:p>
     <w:p>
-      <w:r>
-        <w:drawing>
-          <wp:inline distT="0" distB="0" distL="0" distR="0" wp14:anchorId="19350B99" wp14:editId="07352D05">
-            <wp:extent cx="5943600" cy="1762125"/>
-            <wp:effectExtent l="0" t="0" r="0" b="9525"/>
-            <wp:docPr id="9" name="Picture 9"/>
-            <wp:cNvGraphicFramePr>
-              <a:graphicFrameLocks xmlns:a="http://schemas.openxmlformats.org/drawingml/2006/main" noChangeAspect="1"/>
-            </wp:cNvGraphicFramePr>
-            <a:graphic xmlns:a="http://schemas.openxmlformats.org/drawingml/2006/main">
-              <a:graphicData uri="http://schemas.openxmlformats.org/drawingml/2006/picture">
-                <pic:pic xmlns:pic="http://schemas.openxmlformats.org/drawingml/2006/picture">
-                  <pic:nvPicPr>
-                    <pic:cNvPr id="1" name=""/>
-                    <pic:cNvPicPr/>
-                  </pic:nvPicPr>
-                  <pic:blipFill>
-                    <a:blip r:embed="rId20"/>
-                    <a:stretch>
-                      <a:fillRect/>
-                    </a:stretch>
-                  </pic:blipFill>
-                  <pic:spPr>
-                    <a:xfrm>
-                      <a:off x="0" y="0"/>
-                      <a:ext cx="5943600" cy="1762125"/>
-                    </a:xfrm>
-                    <a:prstGeom prst="rect">
-                      <a:avLst/>
-                    </a:prstGeom>
-                  </pic:spPr>
-                </pic:pic>
-              </a:graphicData>
-            </a:graphic>
-          </wp:inline>
-        </w:drawing>
+      <w:pPr>
+        <w:rPr>
+          <w:sz w:val="32"/>
+          <w:szCs w:val="32"/>
+        </w:rPr>
+      </w:pPr>
+      <w:r>
+        <w:rPr>
+          <w:sz w:val="32"/>
+          <w:szCs w:val="32"/>
+        </w:rPr>
+        <w:t xml:space="preserve">The CI </w:t>
+      </w:r>
+      <w:r>
+        <w:rPr>
+          <w:sz w:val="32"/>
+          <w:szCs w:val="32"/>
+        </w:rPr>
+        <w:t>setup (</w:t>
+      </w:r>
+      <w:r>
+        <w:rPr>
+          <w:sz w:val="32"/>
+          <w:szCs w:val="32"/>
+        </w:rPr>
+        <w:t>the pipeline)</w:t>
+      </w:r>
+      <w:r>
+        <w:rPr>
+          <w:sz w:val="32"/>
+          <w:szCs w:val="32"/>
+        </w:rPr>
+        <w:t xml:space="preserve"> is separated into three stages- build, test </w:t>
+      </w:r>
+      <w:proofErr w:type="gramStart"/>
+      <w:r>
+        <w:rPr>
+          <w:sz w:val="32"/>
+          <w:szCs w:val="32"/>
+        </w:rPr>
+        <w:t>and .post</w:t>
+      </w:r>
+      <w:proofErr w:type="gramEnd"/>
+      <w:r>
+        <w:rPr>
+          <w:sz w:val="32"/>
+          <w:szCs w:val="32"/>
+        </w:rPr>
+        <w:t>(</w:t>
+      </w:r>
+      <w:proofErr w:type="spellStart"/>
+      <w:r>
+        <w:rPr>
+          <w:sz w:val="32"/>
+          <w:szCs w:val="32"/>
+        </w:rPr>
+        <w:t>sonarqube</w:t>
+      </w:r>
+      <w:proofErr w:type="spellEnd"/>
+      <w:r>
+        <w:rPr>
+          <w:sz w:val="32"/>
+          <w:szCs w:val="32"/>
+        </w:rPr>
+        <w:t>).</w:t>
       </w:r>
     </w:p>
     <w:p>
@@ -3474,18 +3689,273 @@
           <w:szCs w:val="32"/>
         </w:rPr>
       </w:pPr>
-      <w:r>
-        <w:rPr>
-          <w:sz w:val="32"/>
-          <w:szCs w:val="32"/>
-        </w:rPr>
-        <w:t>The CI setup is separated into three stages- build, test and .post(sonarqube).</w:t>
-      </w:r>
-      <w:bookmarkStart w:id="11" w:name="_GoBack"/>
-      <w:bookmarkEnd w:id="11"/>
     </w:p>
+    <w:p>
+      <w:pPr>
+        <w:rPr>
+          <w:sz w:val="32"/>
+          <w:szCs w:val="32"/>
+        </w:rPr>
+      </w:pPr>
+      <w:r>
+        <w:rPr>
+          <w:sz w:val="32"/>
+          <w:szCs w:val="32"/>
+        </w:rPr>
+        <w:br w:type="page"/>
+      </w:r>
+    </w:p>
+    <w:p>
+      <w:pPr>
+        <w:pStyle w:val="Heading1"/>
+        <w:numPr>
+          <w:ilvl w:val="0"/>
+          <w:numId w:val="4"/>
+        </w:numPr>
+      </w:pPr>
+      <w:r>
+        <w:lastRenderedPageBreak/>
+        <w:t>Resources</w:t>
+      </w:r>
+    </w:p>
+    <w:p>
+      <w:pPr>
+        <w:pStyle w:val="ListParagraph"/>
+        <w:rPr>
+          <w:rFonts w:asciiTheme="majorHAnsi" w:hAnsiTheme="majorHAnsi" w:cstheme="majorHAnsi"/>
+          <w:sz w:val="32"/>
+          <w:szCs w:val="32"/>
+        </w:rPr>
+      </w:pPr>
+      <w:r>
+        <w:rPr>
+          <w:rFonts w:asciiTheme="majorHAnsi" w:hAnsiTheme="majorHAnsi" w:cstheme="majorHAnsi"/>
+          <w:sz w:val="32"/>
+          <w:szCs w:val="32"/>
+        </w:rPr>
+        <w:t xml:space="preserve">EDUCBA. (n.d.). </w:t>
+      </w:r>
+      <w:r>
+        <w:rPr>
+          <w:rFonts w:asciiTheme="majorHAnsi" w:hAnsiTheme="majorHAnsi" w:cstheme="majorHAnsi"/>
+          <w:i/>
+          <w:sz w:val="32"/>
+          <w:szCs w:val="32"/>
+        </w:rPr>
+        <w:t>Spring boot autowired</w:t>
+      </w:r>
+      <w:r>
+        <w:rPr>
+          <w:rFonts w:asciiTheme="majorHAnsi" w:hAnsiTheme="majorHAnsi" w:cstheme="majorHAnsi"/>
+          <w:sz w:val="32"/>
+          <w:szCs w:val="32"/>
+        </w:rPr>
+        <w:t xml:space="preserve">. EDUCBA. </w:t>
+      </w:r>
+      <w:hyperlink r:id="rId19" w:history="1">
+        <w:r>
+          <w:rPr>
+            <w:rStyle w:val="Hyperlink"/>
+            <w:rFonts w:cstheme="majorHAnsi"/>
+            <w:sz w:val="32"/>
+            <w:szCs w:val="32"/>
+          </w:rPr>
+          <w:t>https://www.educba.com/spring-boot-autowired/</w:t>
+        </w:r>
+      </w:hyperlink>
+      <w:r>
+        <w:rPr>
+          <w:rFonts w:asciiTheme="majorHAnsi" w:hAnsiTheme="majorHAnsi" w:cstheme="majorHAnsi"/>
+          <w:sz w:val="32"/>
+          <w:szCs w:val="32"/>
+        </w:rPr>
+        <w:t xml:space="preserve"> </w:t>
+      </w:r>
+    </w:p>
+    <w:p>
+      <w:pPr>
+        <w:pStyle w:val="ListParagraph"/>
+        <w:rPr>
+          <w:rFonts w:asciiTheme="majorHAnsi" w:hAnsiTheme="majorHAnsi" w:cstheme="majorHAnsi"/>
+          <w:sz w:val="32"/>
+          <w:szCs w:val="32"/>
+        </w:rPr>
+      </w:pPr>
+      <w:r>
+        <w:rPr>
+          <w:rFonts w:asciiTheme="majorHAnsi" w:hAnsiTheme="majorHAnsi" w:cstheme="majorHAnsi"/>
+          <w:sz w:val="32"/>
+          <w:szCs w:val="32"/>
+        </w:rPr>
+        <w:t xml:space="preserve">Mulders, M. (2019, September 16). </w:t>
+      </w:r>
+      <w:r>
+        <w:rPr>
+          <w:rFonts w:asciiTheme="majorHAnsi" w:hAnsiTheme="majorHAnsi" w:cstheme="majorHAnsi"/>
+          <w:i/>
+          <w:sz w:val="32"/>
+          <w:szCs w:val="32"/>
+        </w:rPr>
+        <w:t xml:space="preserve">What Is Spring </w:t>
+      </w:r>
+      <w:proofErr w:type="gramStart"/>
+      <w:r>
+        <w:rPr>
+          <w:rFonts w:asciiTheme="majorHAnsi" w:hAnsiTheme="majorHAnsi" w:cstheme="majorHAnsi"/>
+          <w:i/>
+          <w:sz w:val="32"/>
+          <w:szCs w:val="32"/>
+        </w:rPr>
+        <w:t>Boot?</w:t>
+      </w:r>
+      <w:r>
+        <w:rPr>
+          <w:rFonts w:asciiTheme="majorHAnsi" w:hAnsiTheme="majorHAnsi" w:cstheme="majorHAnsi"/>
+          <w:sz w:val="32"/>
+          <w:szCs w:val="32"/>
+        </w:rPr>
+        <w:t>.</w:t>
+      </w:r>
+      <w:proofErr w:type="gramEnd"/>
+      <w:r>
+        <w:rPr>
+          <w:rFonts w:asciiTheme="majorHAnsi" w:hAnsiTheme="majorHAnsi" w:cstheme="majorHAnsi"/>
+          <w:sz w:val="32"/>
+          <w:szCs w:val="32"/>
+        </w:rPr>
+        <w:t xml:space="preserve"> Stackify. </w:t>
+      </w:r>
+      <w:hyperlink r:id="rId20" w:history="1">
+        <w:r>
+          <w:rPr>
+            <w:rStyle w:val="Hyperlink"/>
+            <w:rFonts w:cstheme="majorHAnsi"/>
+            <w:sz w:val="32"/>
+            <w:szCs w:val="32"/>
+          </w:rPr>
+          <w:t>https://stackify.com/what-is-spring-boot/</w:t>
+        </w:r>
+      </w:hyperlink>
+      <w:r>
+        <w:rPr>
+          <w:rFonts w:asciiTheme="majorHAnsi" w:hAnsiTheme="majorHAnsi" w:cstheme="majorHAnsi"/>
+          <w:sz w:val="32"/>
+          <w:szCs w:val="32"/>
+        </w:rPr>
+        <w:t xml:space="preserve"> </w:t>
+      </w:r>
+    </w:p>
+    <w:p>
+      <w:pPr>
+        <w:pStyle w:val="ListParagraph"/>
+        <w:rPr>
+          <w:rFonts w:asciiTheme="majorHAnsi" w:hAnsiTheme="majorHAnsi" w:cstheme="majorHAnsi"/>
+          <w:sz w:val="32"/>
+          <w:szCs w:val="32"/>
+        </w:rPr>
+      </w:pPr>
+      <w:r>
+        <w:rPr>
+          <w:rFonts w:asciiTheme="majorHAnsi" w:hAnsiTheme="majorHAnsi" w:cstheme="majorHAnsi"/>
+          <w:sz w:val="32"/>
+          <w:szCs w:val="32"/>
+        </w:rPr>
+        <w:t xml:space="preserve">Pronschinske, M. (2010, April 6). </w:t>
+      </w:r>
+      <w:r>
+        <w:rPr>
+          <w:rFonts w:asciiTheme="majorHAnsi" w:hAnsiTheme="majorHAnsi" w:cstheme="majorHAnsi"/>
+          <w:i/>
+          <w:sz w:val="32"/>
+          <w:szCs w:val="32"/>
+        </w:rPr>
+        <w:t xml:space="preserve">Why You Should Use Spring's Annotations-Based Autowiring. </w:t>
+      </w:r>
+      <w:r>
+        <w:rPr>
+          <w:rFonts w:asciiTheme="majorHAnsi" w:hAnsiTheme="majorHAnsi" w:cstheme="majorHAnsi"/>
+          <w:sz w:val="32"/>
+          <w:szCs w:val="32"/>
+        </w:rPr>
+        <w:t xml:space="preserve">DZone. </w:t>
+      </w:r>
+      <w:hyperlink r:id="rId21" w:history="1">
+        <w:r>
+          <w:rPr>
+            <w:rStyle w:val="Hyperlink"/>
+            <w:rFonts w:cstheme="majorHAnsi"/>
+            <w:sz w:val="32"/>
+            <w:szCs w:val="32"/>
+          </w:rPr>
+          <w:t>https://dzone.com/articles/why-you-should-use-springs</w:t>
+        </w:r>
+      </w:hyperlink>
+      <w:r>
+        <w:rPr>
+          <w:rFonts w:asciiTheme="majorHAnsi" w:hAnsiTheme="majorHAnsi" w:cstheme="majorHAnsi"/>
+          <w:sz w:val="32"/>
+          <w:szCs w:val="32"/>
+        </w:rPr>
+        <w:t xml:space="preserve"> </w:t>
+      </w:r>
+    </w:p>
+    <w:p>
+      <w:pPr>
+        <w:pStyle w:val="ListParagraph"/>
+        <w:rPr>
+          <w:rFonts w:asciiTheme="majorHAnsi" w:hAnsiTheme="majorHAnsi" w:cstheme="majorHAnsi"/>
+          <w:sz w:val="32"/>
+          <w:szCs w:val="32"/>
+        </w:rPr>
+      </w:pPr>
+      <w:r>
+        <w:rPr>
+          <w:rFonts w:asciiTheme="majorHAnsi" w:hAnsiTheme="majorHAnsi" w:cstheme="majorHAnsi"/>
+          <w:sz w:val="32"/>
+          <w:szCs w:val="32"/>
+        </w:rPr>
+        <w:t xml:space="preserve">Varma, S. (2022, May 6). </w:t>
+      </w:r>
+      <w:r>
+        <w:rPr>
+          <w:rFonts w:asciiTheme="majorHAnsi" w:hAnsiTheme="majorHAnsi" w:cstheme="majorHAnsi"/>
+          <w:i/>
+          <w:sz w:val="32"/>
+          <w:szCs w:val="32"/>
+        </w:rPr>
+        <w:t xml:space="preserve">Spring – @Autowired. </w:t>
+      </w:r>
+      <w:r>
+        <w:rPr>
+          <w:rFonts w:asciiTheme="majorHAnsi" w:hAnsiTheme="majorHAnsi" w:cstheme="majorHAnsi"/>
+          <w:sz w:val="32"/>
+          <w:szCs w:val="32"/>
+        </w:rPr>
+        <w:t xml:space="preserve">JavaByDeveloper. </w:t>
+      </w:r>
+      <w:hyperlink r:id="rId22" w:anchor="3-13-autowired-in-spring-boot" w:history="1">
+        <w:r>
+          <w:rPr>
+            <w:rStyle w:val="Hyperlink"/>
+            <w:rFonts w:cstheme="majorHAnsi"/>
+            <w:sz w:val="32"/>
+            <w:szCs w:val="32"/>
+          </w:rPr>
+          <w:t>https://javabydeveloper.com/tutorial-on-spring-autowired/#3-13-autowired-in-spring-boot</w:t>
+        </w:r>
+      </w:hyperlink>
+      <w:r>
+        <w:rPr>
+          <w:rFonts w:asciiTheme="majorHAnsi" w:hAnsiTheme="majorHAnsi" w:cstheme="majorHAnsi"/>
+          <w:sz w:val="32"/>
+          <w:szCs w:val="32"/>
+        </w:rPr>
+        <w:t xml:space="preserve"> </w:t>
+      </w:r>
+    </w:p>
+    <w:p/>
     <w:sectPr>
-      <w:footerReference w:type="default" r:id="rId21"/>
+      <w:footerReference w:type="default" r:id="rId23"/>
       <w:pgSz w:w="12240" w:h="15840"/>
       <w:pgMar w:top="1440" w:right="1440" w:bottom="1440" w:left="1440" w:header="720" w:footer="720" w:gutter="0"/>
       <w:pgNumType w:start="0"/>
@@ -3560,7 +4030,7 @@
           <w:rPr>
             <w:noProof/>
           </w:rPr>
-          <w:t>9</w:t>
+          <w:t>10</w:t>
         </w:r>
         <w:r>
           <w:rPr>
@@ -5480,7 +5950,7 @@
 </file>
 
 <file path=customXml/itemProps1.xml><?xml version="1.0" encoding="utf-8"?>
-<ds:datastoreItem xmlns:ds="http://schemas.openxmlformats.org/officeDocument/2006/customXml" ds:itemID="{5F8F2511-91B5-4976-9221-A9C39AA4DFAD}">
+<ds:datastoreItem xmlns:ds="http://schemas.openxmlformats.org/officeDocument/2006/customXml" ds:itemID="{A42BC2BA-5024-43C0-BFEA-6A66C0B3108E}">
   <ds:schemaRefs>
     <ds:schemaRef ds:uri="http://schemas.openxmlformats.org/officeDocument/2006/bibliography"/>
   </ds:schemaRefs>

</xml_diff>